<commit_message>
Update MVC assignment typo and add Hagrid Level
</commit_message>
<xml_diff>
--- a/Assignments/Assignment05_MVC/Assignment05_MVC.docx
+++ b/Assignments/Assignment05_MVC/Assignment05_MVC.docx
@@ -74,11 +74,9 @@
       <w:r>
         <w:t xml:space="preserve"> rendering will be done on the server-side, so you won’t be writing any plain HTML files. This assignment references saving data a few times. Your data storage does not need to be persistent; i.e. it is okay if each time your web program is started the data storage is reset. </w:t>
       </w:r>
-      <w:proofErr w:type="spellStart"/>
       <w:r>
         <w:t>Expelliarmus</w:t>
       </w:r>
-      <w:proofErr w:type="spellEnd"/>
       <w:r>
         <w:t>!</w:t>
       </w:r>
@@ -117,19 +115,11 @@
         </w:rPr>
         <w:t xml:space="preserve">0 Points) </w:t>
       </w:r>
-      <w:proofErr w:type="spellStart"/>
-      <w:r>
-        <w:rPr>
-          <w:b/>
-        </w:rPr>
-        <w:t>SpellsController</w:t>
-      </w:r>
-      <w:proofErr w:type="spellEnd"/>
-      <w:r>
-        <w:rPr>
-          <w:b/>
-        </w:rPr>
-        <w:t xml:space="preserve"> (/spells)</w:t>
+      <w:r>
+        <w:rPr>
+          <w:b/>
+        </w:rPr>
+        <w:t>SpellsController (/spells)</w:t>
       </w:r>
     </w:p>
     <w:p>
@@ -297,14 +287,7 @@
         <w:rPr>
           <w:b/>
         </w:rPr>
-        <w:t>/</w:t>
-      </w:r>
-      <w:proofErr w:type="spellStart"/>
-      <w:r>
-        <w:rPr>
-          <w:b/>
-        </w:rPr>
-        <w:t>V</w:t>
+        <w:t>/V</w:t>
       </w:r>
       <w:r>
         <w:rPr>
@@ -318,7 +301,6 @@
         </w:rPr>
         <w:t>Spell</w:t>
       </w:r>
-      <w:proofErr w:type="spellEnd"/>
       <w:r>
         <w:rPr>
           <w:b/>
@@ -424,19 +406,11 @@
       <w:r>
         <w:t xml:space="preserve"> </w:t>
       </w:r>
-      <w:proofErr w:type="spellStart"/>
-      <w:r>
-        <w:rPr>
-          <w:b/>
-        </w:rPr>
-        <w:t>PotionsController</w:t>
-      </w:r>
-      <w:proofErr w:type="spellEnd"/>
-      <w:r>
-        <w:rPr>
-          <w:b/>
-        </w:rPr>
-        <w:t xml:space="preserve"> (/potions)</w:t>
+      <w:r>
+        <w:rPr>
+          <w:b/>
+        </w:rPr>
+        <w:t>PotionsController (/potions)</w:t>
       </w:r>
     </w:p>
     <w:p>
@@ -511,13 +485,8 @@
         <w:t>POST /potions</w:t>
       </w:r>
       <w:r>
-        <w:t>/</w:t>
-      </w:r>
-      <w:proofErr w:type="spellStart"/>
-      <w:r>
-        <w:t>AddSpell</w:t>
-      </w:r>
-      <w:proofErr w:type="spellEnd"/>
+        <w:t>/AddSpell</w:t>
+      </w:r>
       <w:r>
         <w:t>.</w:t>
       </w:r>
@@ -534,16 +503,26 @@
         <w:rPr>
           <w:b/>
         </w:rPr>
-        <w:t>/</w:t>
-      </w:r>
-      <w:proofErr w:type="spellStart"/>
-      <w:r>
-        <w:rPr>
-          <w:b/>
-        </w:rPr>
-        <w:t>AddSpell</w:t>
-      </w:r>
-      <w:proofErr w:type="spellEnd"/>
+        <w:t>/Ad</w:t>
+      </w:r>
+      <w:r>
+        <w:rPr>
+          <w:b/>
+        </w:rPr>
+        <w:t>d</w:t>
+      </w:r>
+      <w:r>
+        <w:rPr>
+          <w:b/>
+        </w:rPr>
+        <w:t>I</w:t>
+      </w:r>
+      <w:r>
+        <w:rPr>
+          <w:b/>
+        </w:rPr>
+        <w:t>ngredient</w:t>
+      </w:r>
       <w:r>
         <w:rPr>
           <w:b/>
@@ -602,15 +581,7 @@
         <w:t>, but preserving the order of the letters in each word</w:t>
       </w:r>
       <w:r>
-        <w:t>. For example, if you had ‘apple’ and ‘banana’ as ingredients, one possible result returned would be ‘</w:t>
-      </w:r>
-      <w:proofErr w:type="spellStart"/>
-      <w:r>
-        <w:t>apbapnalnea</w:t>
-      </w:r>
-      <w:proofErr w:type="spellEnd"/>
-      <w:r>
-        <w:t xml:space="preserve">.’ </w:t>
+        <w:t xml:space="preserve">. For example, if you had ‘apple’ and ‘banana’ as ingredients, one possible result returned would be ‘apbapnalnea.’ </w:t>
       </w:r>
       <w:r>
         <w:t>The mixed string should then be added to the list of possible ingredients</w:t>
@@ -669,13 +640,8 @@
       <w:r>
         <w:t xml:space="preserve">All </w:t>
       </w:r>
-      <w:proofErr w:type="spellStart"/>
-      <w:r>
-        <w:t>javascript</w:t>
-      </w:r>
-      <w:proofErr w:type="spellEnd"/>
-      <w:r>
-        <w:t xml:space="preserve"> and CSS must be hosted directly by the server.</w:t>
+      <w:r>
+        <w:t>javascript and CSS must be hosted directly by the server.</w:t>
       </w:r>
     </w:p>
     <w:p/>
@@ -715,171 +681,191 @@
       <w:r>
         <w:t>a reputation bonus</w:t>
       </w:r>
+      <w:r>
+        <w:t>. If you try for the stretch levels, make sure to type it in the comments on Moodle so I don’t miss it.</w:t>
+      </w:r>
+    </w:p>
+    <w:p>
+      <w:pPr>
+        <w:ind w:left="720"/>
+      </w:pPr>
+      <w:r>
+        <w:rPr>
+          <w:b/>
+        </w:rPr>
+        <w:t>Harry Potter Level</w:t>
+      </w:r>
+    </w:p>
+    <w:p>
+      <w:pPr>
+        <w:ind w:left="720"/>
+      </w:pPr>
+      <w:r>
+        <w:tab/>
+        <w:t>Add some CSS to your page to make it look nicer. Background colors, font colors, or anything that looks good.</w:t>
+      </w:r>
+    </w:p>
+    <w:p>
+      <w:pPr>
+        <w:ind w:left="720"/>
+        <w:rPr>
+          <w:b/>
+        </w:rPr>
+      </w:pPr>
+      <w:r>
+        <w:rPr>
+          <w:b/>
+        </w:rPr>
+        <w:t>Ron W</w:t>
+      </w:r>
+      <w:r>
+        <w:rPr>
+          <w:b/>
+        </w:rPr>
+        <w:t>easley</w:t>
+      </w:r>
+      <w:r>
+        <w:rPr>
+          <w:b/>
+        </w:rPr>
+        <w:t xml:space="preserve"> Level</w:t>
+      </w:r>
+    </w:p>
+    <w:p>
+      <w:pPr>
+        <w:ind w:left="720"/>
+      </w:pPr>
+      <w:r>
+        <w:tab/>
+      </w:r>
+      <w:r>
+        <w:t>On the /spells endpoint during step</w:t>
+      </w:r>
+      <w:r>
+        <w:t xml:space="preserve"> 1b</w:t>
+      </w:r>
+      <w:r>
+        <w:t xml:space="preserve"> </w:t>
+      </w:r>
+      <w:r>
+        <w:t xml:space="preserve">and the /potions endpoint from step 2b, </w:t>
+      </w:r>
+      <w:r>
+        <w:t xml:space="preserve">you allowed the </w:t>
+      </w:r>
+      <w:r>
+        <w:t>endpoint</w:t>
+      </w:r>
+      <w:r>
+        <w:t xml:space="preserve"> to </w:t>
+      </w:r>
+      <w:r>
+        <w:t>accept values in either</w:t>
+      </w:r>
+      <w:r>
+        <w:t xml:space="preserve"> URL parameter</w:t>
+      </w:r>
+      <w:r>
+        <w:t>s</w:t>
+      </w:r>
+      <w:r>
+        <w:t xml:space="preserve"> or</w:t>
+      </w:r>
+      <w:r>
+        <w:t xml:space="preserve"> query parameter</w:t>
+      </w:r>
+      <w:r>
+        <w:t>s</w:t>
+      </w:r>
+      <w:r>
+        <w:t xml:space="preserve">. </w:t>
+      </w:r>
+      <w:r>
+        <w:t>Update your controllers to accept</w:t>
+      </w:r>
+      <w:r>
+        <w:t xml:space="preserve"> whichever </w:t>
+      </w:r>
+      <w:r>
+        <w:t>type</w:t>
+      </w:r>
+      <w:r>
+        <w:t xml:space="preserve"> you didn’t </w:t>
+      </w:r>
+      <w:r>
+        <w:t>accept</w:t>
+      </w:r>
+      <w:r>
+        <w:t xml:space="preserve"> before</w:t>
+      </w:r>
+      <w:r>
+        <w:t xml:space="preserve"> so now you support both. Add a second link on </w:t>
+      </w:r>
+      <w:r>
+        <w:t>the /spells page. One link should use the query parameter, the other should use the URL parameter.</w:t>
+      </w:r>
+    </w:p>
+    <w:p>
+      <w:pPr>
+        <w:ind w:left="720"/>
+        <w:rPr>
+          <w:b/>
+        </w:rPr>
+      </w:pPr>
+      <w:r>
+        <w:rPr>
+          <w:b/>
+        </w:rPr>
+        <w:t>Hermione G</w:t>
+      </w:r>
+      <w:r>
+        <w:rPr>
+          <w:b/>
+        </w:rPr>
+        <w:t>ranger</w:t>
+      </w:r>
+      <w:r>
+        <w:rPr>
+          <w:b/>
+        </w:rPr>
+        <w:t xml:space="preserve"> Level</w:t>
+      </w:r>
+    </w:p>
+    <w:p>
+      <w:pPr>
+        <w:ind w:left="720"/>
+      </w:pPr>
+      <w:r>
+        <w:tab/>
+      </w:r>
+      <w:r>
+        <w:t xml:space="preserve">Add a second button on the /potions page. This button should send the data to the /potions endpoint as URL parameters instead of </w:t>
+      </w:r>
+      <w:r>
+        <w:t>form data.</w:t>
+      </w:r>
+    </w:p>
+    <w:p>
+      <w:pPr>
+        <w:ind w:left="720"/>
+      </w:pPr>
+      <w:r>
+        <w:rPr>
+          <w:b/>
+        </w:rPr>
+        <w:t>Hagrid Level</w:t>
+      </w:r>
+    </w:p>
+    <w:p>
+      <w:pPr>
+        <w:ind w:left="720"/>
+      </w:pPr>
+      <w:r>
+        <w:tab/>
+        <w:t>When you mix the strings together, use a weighted average. This means that if you have a very long string and a short string, you’d be able to find characters of the short string throughout the resulting string instead of just towards the beginning.</w:t>
+      </w:r>
       <w:bookmarkStart w:id="0" w:name="_GoBack"/>
       <w:bookmarkEnd w:id="0"/>
-      <w:r>
-        <w:t>. If you try for the stretch levels, make sure to type it in the comments on Moodle so I don’t miss it.</w:t>
-      </w:r>
-    </w:p>
-    <w:p>
-      <w:pPr>
-        <w:ind w:left="720"/>
-      </w:pPr>
-      <w:r>
-        <w:rPr>
-          <w:b/>
-        </w:rPr>
-        <w:t>Harry Potter Level</w:t>
-      </w:r>
-    </w:p>
-    <w:p>
-      <w:pPr>
-        <w:ind w:left="720"/>
-      </w:pPr>
-      <w:r>
-        <w:tab/>
-        <w:t>Add some CSS to your page to make it look nicer. Background colors, font colors, or anything that looks good.</w:t>
-      </w:r>
-    </w:p>
-    <w:p>
-      <w:pPr>
-        <w:ind w:left="720"/>
-        <w:rPr>
-          <w:b/>
-        </w:rPr>
-      </w:pPr>
-      <w:r>
-        <w:rPr>
-          <w:b/>
-        </w:rPr>
-        <w:t>Ron W</w:t>
-      </w:r>
-      <w:r>
-        <w:rPr>
-          <w:b/>
-        </w:rPr>
-        <w:t>easley</w:t>
-      </w:r>
-      <w:r>
-        <w:rPr>
-          <w:b/>
-        </w:rPr>
-        <w:t xml:space="preserve"> Level</w:t>
-      </w:r>
-    </w:p>
-    <w:p>
-      <w:pPr>
-        <w:ind w:left="720"/>
-      </w:pPr>
-      <w:r>
-        <w:tab/>
-      </w:r>
-      <w:r>
-        <w:t>On the /spells endpoint during step</w:t>
-      </w:r>
-      <w:r>
-        <w:t xml:space="preserve"> 1b</w:t>
-      </w:r>
-      <w:r>
-        <w:t xml:space="preserve"> </w:t>
-      </w:r>
-      <w:r>
-        <w:t xml:space="preserve">and the /potions endpoint from step 2b, </w:t>
-      </w:r>
-      <w:r>
-        <w:t xml:space="preserve">you allowed the </w:t>
-      </w:r>
-      <w:r>
-        <w:t>endpoint</w:t>
-      </w:r>
-      <w:r>
-        <w:t xml:space="preserve"> to </w:t>
-      </w:r>
-      <w:r>
-        <w:t>accept values in either</w:t>
-      </w:r>
-      <w:r>
-        <w:t xml:space="preserve"> URL parameter</w:t>
-      </w:r>
-      <w:r>
-        <w:t>s</w:t>
-      </w:r>
-      <w:r>
-        <w:t xml:space="preserve"> or</w:t>
-      </w:r>
-      <w:r>
-        <w:t xml:space="preserve"> query parameter</w:t>
-      </w:r>
-      <w:r>
-        <w:t>s</w:t>
-      </w:r>
-      <w:r>
-        <w:t xml:space="preserve">. </w:t>
-      </w:r>
-      <w:r>
-        <w:t>Update your controllers to accept</w:t>
-      </w:r>
-      <w:r>
-        <w:t xml:space="preserve"> whichever </w:t>
-      </w:r>
-      <w:r>
-        <w:t>type</w:t>
-      </w:r>
-      <w:r>
-        <w:t xml:space="preserve"> you didn’t </w:t>
-      </w:r>
-      <w:r>
-        <w:t>accept</w:t>
-      </w:r>
-      <w:r>
-        <w:t xml:space="preserve"> before</w:t>
-      </w:r>
-      <w:r>
-        <w:t xml:space="preserve"> so now you support both. Add a second link on </w:t>
-      </w:r>
-      <w:r>
-        <w:t>the /spells page. One link should use the query parameter, the other should use the URL parameter.</w:t>
-      </w:r>
-    </w:p>
-    <w:p>
-      <w:pPr>
-        <w:ind w:left="720"/>
-        <w:rPr>
-          <w:b/>
-        </w:rPr>
-      </w:pPr>
-      <w:r>
-        <w:rPr>
-          <w:b/>
-        </w:rPr>
-        <w:t>Hermione G</w:t>
-      </w:r>
-      <w:r>
-        <w:rPr>
-          <w:b/>
-        </w:rPr>
-        <w:t>ranger</w:t>
-      </w:r>
-      <w:r>
-        <w:rPr>
-          <w:b/>
-        </w:rPr>
-        <w:t xml:space="preserve"> Level</w:t>
-      </w:r>
-    </w:p>
-    <w:p>
-      <w:pPr>
-        <w:ind w:left="720"/>
-      </w:pPr>
-      <w:r>
-        <w:tab/>
-      </w:r>
-      <w:r>
-        <w:t xml:space="preserve">Add a second button on the /potions page. This button should send the data to the /potions endpoint as URL parameters instead of </w:t>
-      </w:r>
-      <w:r>
-        <w:t>form data.</w:t>
-      </w:r>
     </w:p>
     <w:p>
       <w:r>
@@ -895,15 +881,7 @@
         </w:numPr>
       </w:pPr>
       <w:r>
-        <w:t xml:space="preserve">No inline styles or </w:t>
-      </w:r>
-      <w:proofErr w:type="spellStart"/>
-      <w:r>
-        <w:t>javascript</w:t>
-      </w:r>
-      <w:proofErr w:type="spellEnd"/>
-      <w:r>
-        <w:t>.</w:t>
+        <w:t>No inline styles or javascript.</w:t>
       </w:r>
     </w:p>
     <w:p>
@@ -927,15 +905,7 @@
         </w:numPr>
       </w:pPr>
       <w:r>
-        <w:t xml:space="preserve">Any resources not created by you (images, </w:t>
-      </w:r>
-      <w:proofErr w:type="spellStart"/>
-      <w:r>
-        <w:t>javascript</w:t>
-      </w:r>
-      <w:proofErr w:type="spellEnd"/>
-      <w:r>
-        <w:t xml:space="preserve"> libraries, etc.) must be referenced using a CDN or URL, not directly included in your assignment submission.</w:t>
+        <w:t>Any resources not created by you (images, javascript libraries, etc.) must be referenced using a CDN or URL, not directly included in your assignment submission.</w:t>
       </w:r>
     </w:p>
     <w:p>

</xml_diff>

<commit_message>
Adds links for assignment 5
</commit_message>
<xml_diff>
--- a/Assignments/Assignment05_MVC/Assignment05_MVC.docx
+++ b/Assignments/Assignment05_MVC/Assignment05_MVC.docx
@@ -74,9 +74,11 @@
       <w:r>
         <w:t xml:space="preserve"> rendering will be done on the server-side, so you won’t be writing any plain HTML files. This assignment references saving data a few times. Your data storage does not need to be persistent; i.e. it is okay if each time your web program is started the data storage is reset. </w:t>
       </w:r>
+      <w:proofErr w:type="spellStart"/>
       <w:r>
         <w:t>Expelliarmus</w:t>
       </w:r>
+      <w:proofErr w:type="spellEnd"/>
       <w:r>
         <w:t>!</w:t>
       </w:r>
@@ -115,11 +117,19 @@
         </w:rPr>
         <w:t xml:space="preserve">0 Points) </w:t>
       </w:r>
-      <w:r>
-        <w:rPr>
-          <w:b/>
-        </w:rPr>
-        <w:t>SpellsController (/spells)</w:t>
+      <w:proofErr w:type="spellStart"/>
+      <w:r>
+        <w:rPr>
+          <w:b/>
+        </w:rPr>
+        <w:t>SpellsController</w:t>
+      </w:r>
+      <w:proofErr w:type="spellEnd"/>
+      <w:r>
+        <w:rPr>
+          <w:b/>
+        </w:rPr>
+        <w:t xml:space="preserve"> (/spells)</w:t>
       </w:r>
     </w:p>
     <w:p>
@@ -163,6 +173,9 @@
       <w:r>
         <w:t xml:space="preserve"> Each row should contain a link that allows the user to navigate directly to the spell.</w:t>
       </w:r>
+      <w:r>
+        <w:t xml:space="preserve"> There also should be a link on the page that navigates to /potions.</w:t>
+      </w:r>
     </w:p>
     <w:p>
       <w:pPr>
@@ -251,10 +264,18 @@
         <w:t>query parameter that will allo</w:t>
       </w:r>
       <w:r>
-        <w:t>w a user to delete a spell</w:t>
-      </w:r>
-      <w:r>
-        <w:t>, or accept</w:t>
+        <w:t xml:space="preserve">w a user to delete a </w:t>
+      </w:r>
+      <w:proofErr w:type="gramStart"/>
+      <w:r>
+        <w:t>spell</w:t>
+      </w:r>
+      <w:r>
+        <w:t>, or</w:t>
+      </w:r>
+      <w:proofErr w:type="gramEnd"/>
+      <w:r>
+        <w:t xml:space="preserve"> accept</w:t>
       </w:r>
       <w:r>
         <w:t xml:space="preserve"> form </w:t>
@@ -287,7 +308,14 @@
         <w:rPr>
           <w:b/>
         </w:rPr>
-        <w:t>/V</w:t>
+        <w:t>/</w:t>
+      </w:r>
+      <w:proofErr w:type="spellStart"/>
+      <w:r>
+        <w:rPr>
+          <w:b/>
+        </w:rPr>
+        <w:t>V</w:t>
       </w:r>
       <w:r>
         <w:rPr>
@@ -301,6 +329,7 @@
         </w:rPr>
         <w:t>Spell</w:t>
       </w:r>
+      <w:proofErr w:type="spellEnd"/>
       <w:r>
         <w:rPr>
           <w:b/>
@@ -380,7 +409,15 @@
         <w:t>include a ‘cancel’ button</w:t>
       </w:r>
       <w:r>
-        <w:t xml:space="preserve"> that returns the user to the /spells page from step a, but doesn’t delete the spell.</w:t>
+        <w:t xml:space="preserve"> that returns the user to the /spells page from step </w:t>
+      </w:r>
+      <w:proofErr w:type="gramStart"/>
+      <w:r>
+        <w:t>a, but</w:t>
+      </w:r>
+      <w:proofErr w:type="gramEnd"/>
+      <w:r>
+        <w:t xml:space="preserve"> doesn’t delete the spell.</w:t>
       </w:r>
     </w:p>
     <w:p>
@@ -395,6 +432,12 @@
         <w:rPr>
           <w:b/>
         </w:rPr>
+        <w:t xml:space="preserve"> </w:t>
+      </w:r>
+      <w:r>
+        <w:rPr>
+          <w:b/>
+        </w:rPr>
         <w:t>(4</w:t>
       </w:r>
       <w:r>
@@ -406,11 +449,19 @@
       <w:r>
         <w:t xml:space="preserve"> </w:t>
       </w:r>
-      <w:r>
-        <w:rPr>
-          <w:b/>
-        </w:rPr>
-        <w:t>PotionsController (/potions)</w:t>
+      <w:proofErr w:type="spellStart"/>
+      <w:r>
+        <w:rPr>
+          <w:b/>
+        </w:rPr>
+        <w:t>PotionsController</w:t>
+      </w:r>
+      <w:proofErr w:type="spellEnd"/>
+      <w:r>
+        <w:rPr>
+          <w:b/>
+        </w:rPr>
+        <w:t xml:space="preserve"> (/potions)</w:t>
       </w:r>
     </w:p>
     <w:p>
@@ -485,11 +536,21 @@
         <w:t>POST /potions</w:t>
       </w:r>
       <w:r>
-        <w:t>/AddSpell</w:t>
-      </w:r>
+        <w:t>/</w:t>
+      </w:r>
+      <w:proofErr w:type="spellStart"/>
+      <w:r>
+        <w:t>AddSpell</w:t>
+      </w:r>
+      <w:proofErr w:type="spellEnd"/>
       <w:r>
         <w:t>.</w:t>
       </w:r>
+      <w:r>
+        <w:t xml:space="preserve"> There also should be a link on the page that navigates to /spells.</w:t>
+      </w:r>
+      <w:bookmarkStart w:id="0" w:name="_GoBack"/>
+      <w:bookmarkEnd w:id="0"/>
     </w:p>
     <w:p>
       <w:pPr>
@@ -503,7 +564,14 @@
         <w:rPr>
           <w:b/>
         </w:rPr>
-        <w:t>/Ad</w:t>
+        <w:t>/</w:t>
+      </w:r>
+      <w:proofErr w:type="spellStart"/>
+      <w:r>
+        <w:rPr>
+          <w:b/>
+        </w:rPr>
+        <w:t>Ad</w:t>
       </w:r>
       <w:r>
         <w:rPr>
@@ -515,14 +583,9 @@
         <w:rPr>
           <w:b/>
         </w:rPr>
-        <w:t>I</w:t>
-      </w:r>
-      <w:r>
-        <w:rPr>
-          <w:b/>
-        </w:rPr>
-        <w:t>ngredient</w:t>
-      </w:r>
+        <w:t>Ingredient</w:t>
+      </w:r>
+      <w:proofErr w:type="spellEnd"/>
       <w:r>
         <w:rPr>
           <w:b/>
@@ -581,7 +644,15 @@
         <w:t>, but preserving the order of the letters in each word</w:t>
       </w:r>
       <w:r>
-        <w:t xml:space="preserve">. For example, if you had ‘apple’ and ‘banana’ as ingredients, one possible result returned would be ‘apbapnalnea.’ </w:t>
+        <w:t>. For example, if you had ‘apple’ and ‘banana’ as ingredients, one possible result returned would be ‘</w:t>
+      </w:r>
+      <w:proofErr w:type="spellStart"/>
+      <w:r>
+        <w:t>apbapnalnea</w:t>
+      </w:r>
+      <w:proofErr w:type="spellEnd"/>
+      <w:r>
+        <w:t xml:space="preserve">.’ </w:t>
       </w:r>
       <w:r>
         <w:t>The mixed string should then be added to the list of possible ingredients</w:t>
@@ -640,19 +711,24 @@
       <w:r>
         <w:t xml:space="preserve">All </w:t>
       </w:r>
-      <w:r>
-        <w:t>javascript and CSS must be hosted directly by the server.</w:t>
+      <w:proofErr w:type="spellStart"/>
+      <w:r>
+        <w:t>javascript</w:t>
+      </w:r>
+      <w:proofErr w:type="spellEnd"/>
+      <w:r>
+        <w:t xml:space="preserve"> and CSS must be hosted directly by the server.</w:t>
       </w:r>
     </w:p>
     <w:p/>
     <w:p>
       <w:r>
+        <w:lastRenderedPageBreak/>
         <w:t xml:space="preserve"> </w:t>
       </w:r>
     </w:p>
     <w:p>
       <w:r>
-        <w:lastRenderedPageBreak/>
         <w:t>Stretch Levels</w:t>
       </w:r>
     </w:p>
@@ -864,8 +940,6 @@
         <w:tab/>
         <w:t>When you mix the strings together, use a weighted average. This means that if you have a very long string and a short string, you’d be able to find characters of the short string throughout the resulting string instead of just towards the beginning.</w:t>
       </w:r>
-      <w:bookmarkStart w:id="0" w:name="_GoBack"/>
-      <w:bookmarkEnd w:id="0"/>
     </w:p>
     <w:p>
       <w:r>
@@ -881,7 +955,15 @@
         </w:numPr>
       </w:pPr>
       <w:r>
-        <w:t>No inline styles or javascript.</w:t>
+        <w:t xml:space="preserve">No inline styles or </w:t>
+      </w:r>
+      <w:proofErr w:type="spellStart"/>
+      <w:r>
+        <w:t>javascript</w:t>
+      </w:r>
+      <w:proofErr w:type="spellEnd"/>
+      <w:r>
+        <w:t>.</w:t>
       </w:r>
     </w:p>
     <w:p>
@@ -905,7 +987,15 @@
         </w:numPr>
       </w:pPr>
       <w:r>
-        <w:t>Any resources not created by you (images, javascript libraries, etc.) must be referenced using a CDN or URL, not directly included in your assignment submission.</w:t>
+        <w:t xml:space="preserve">Any resources not created by you (images, </w:t>
+      </w:r>
+      <w:proofErr w:type="spellStart"/>
+      <w:r>
+        <w:t>javascript</w:t>
+      </w:r>
+      <w:proofErr w:type="spellEnd"/>
+      <w:r>
+        <w:t xml:space="preserve"> libraries, etc.) must be referenced using a CDN or URL, not directly included in your assignment submission.</w:t>
       </w:r>
     </w:p>
     <w:p>

</xml_diff>

<commit_message>
Adds lecture code for TFH
</commit_message>
<xml_diff>
--- a/Assignments/Assignment05_MVC/Assignment05_MVC.docx
+++ b/Assignments/Assignment05_MVC/Assignment05_MVC.docx
@@ -31,10 +31,12 @@
         <w:t>Due Date</w:t>
       </w:r>
       <w:r>
-        <w:t>: October 1</w:t>
-      </w:r>
-      <w:r>
-        <w:t>1</w:t>
+        <w:t xml:space="preserve">: October </w:t>
+      </w:r>
+      <w:bookmarkStart w:id="0" w:name="_GoBack"/>
+      <w:bookmarkEnd w:id="0"/>
+      <w:r>
+        <w:t>4</w:t>
       </w:r>
       <w:r>
         <w:rPr>
@@ -549,8 +551,6 @@
       <w:r>
         <w:t xml:space="preserve"> There also should be a link on the page that navigates to /spells.</w:t>
       </w:r>
-      <w:bookmarkStart w:id="0" w:name="_GoBack"/>
-      <w:bookmarkEnd w:id="0"/>
     </w:p>
     <w:p>
       <w:pPr>

</xml_diff>